<commit_message>
[Docs] Added short overview of app
Signed-off-by: Ayal Rana <ranaayal94@gmail.com>
</commit_message>
<xml_diff>
--- a/Overview.docx
+++ b/Overview.docx
@@ -5,6 +5,82 @@
     <w:p>
       <w:pPr>
         <w:bidi w:val="0"/>
+        <w:jc w:val="center"/>
+        <w:rPr>
+          <w:sz w:val="40"/>
+          <w:szCs w:val="40"/>
+        </w:rPr>
+      </w:pPr>
+      <w:r>
+        <w:rPr>
+          <w:sz w:val="40"/>
+          <w:szCs w:val="40"/>
+        </w:rPr>
+        <w:t>Trip Planner App</w:t>
+      </w:r>
+    </w:p>
+    <w:p>
+      <w:pPr>
+        <w:bidi w:val="0"/>
+        <w:rPr>
+          <w:sz w:val="28"/>
+          <w:szCs w:val="28"/>
+        </w:rPr>
+      </w:pPr>
+      <w:r>
+        <w:rPr>
+          <w:sz w:val="28"/>
+          <w:szCs w:val="28"/>
+        </w:rPr>
+        <w:t>Overview:</w:t>
+      </w:r>
+    </w:p>
+    <w:p>
+      <w:pPr>
+        <w:bidi w:val="0"/>
+        <w:rPr>
+          <w:sz w:val="24"/>
+          <w:szCs w:val="24"/>
+        </w:rPr>
+      </w:pPr>
+      <w:r>
+        <w:rPr>
+          <w:sz w:val="24"/>
+          <w:szCs w:val="24"/>
+        </w:rPr>
+        <w:t>A</w:t>
+      </w:r>
+      <w:r>
+        <w:rPr>
+          <w:sz w:val="24"/>
+          <w:szCs w:val="24"/>
+        </w:rPr>
+        <w:t xml:space="preserve"> platform with which users can plan a trip and maximize vacation time according to their preferences of attractions.</w:t>
+      </w:r>
+    </w:p>
+    <w:p>
+      <w:pPr>
+        <w:bidi w:val="0"/>
+        <w:rPr>
+          <w:sz w:val="24"/>
+          <w:szCs w:val="24"/>
+        </w:rPr>
+      </w:pPr>
+      <w:r>
+        <w:rPr>
+          <w:sz w:val="24"/>
+          <w:szCs w:val="24"/>
+        </w:rPr>
+        <w:t>The platform will accept the users’ preferences and vacation time limit and will calculate the optimal itinerary for them to take.</w:t>
+      </w:r>
+    </w:p>
+    <w:p>
+      <w:pPr>
+        <w:bidi w:val="0"/>
+        <w:rPr>
+          <w:sz w:val="28"/>
+          <w:szCs w:val="28"/>
+        </w:rPr>
       </w:pPr>
     </w:p>
     <w:sectPr>
@@ -142,6 +218,7 @@
     <w:lsdException w:name="HTML Sample" w:semiHidden="1" w:unhideWhenUsed="1"/>
     <w:lsdException w:name="HTML Typewriter" w:semiHidden="1" w:unhideWhenUsed="1"/>
     <w:lsdException w:name="HTML Variable" w:semiHidden="1" w:unhideWhenUsed="1"/>
+    <w:lsdException w:name="Normal Table" w:semiHidden="1" w:unhideWhenUsed="1"/>
     <w:lsdException w:name="annotation subject" w:semiHidden="1" w:unhideWhenUsed="1"/>
     <w:lsdException w:name="No List" w:semiHidden="1" w:unhideWhenUsed="1"/>
     <w:lsdException w:name="Outline List 1" w:semiHidden="1" w:unhideWhenUsed="1"/>
@@ -188,8 +265,10 @@
     <w:lsdException w:name="Table Subtle 2" w:semiHidden="1" w:unhideWhenUsed="1"/>
     <w:lsdException w:name="Table Web 1" w:semiHidden="1" w:unhideWhenUsed="1"/>
     <w:lsdException w:name="Table Web 2" w:semiHidden="1" w:unhideWhenUsed="1"/>
+    <w:lsdException w:name="Table Web 3" w:semiHidden="1" w:unhideWhenUsed="1"/>
     <w:lsdException w:name="Balloon Text" w:semiHidden="1" w:unhideWhenUsed="1"/>
     <w:lsdException w:name="Table Grid" w:uiPriority="39"/>
+    <w:lsdException w:name="Table Theme" w:semiHidden="1" w:unhideWhenUsed="1"/>
     <w:lsdException w:name="Placeholder Text" w:semiHidden="1"/>
     <w:lsdException w:name="No Spacing" w:uiPriority="1" w:qFormat="1"/>
     <w:lsdException w:name="Light Shading" w:uiPriority="60"/>

</xml_diff>